<commit_message>
session.html - improved visualizer frame
</commit_message>
<xml_diff>
--- a/NOTES PRESSUR.docx
+++ b/NOTES PRESSUR.docx
@@ -10,7 +10,63 @@
         <w:t>To-do:</w:t>
       </w:r>
     </w:p>
-    <w:p/>
+    <w:p>
+      <w:pPr>
+        <w:pStyle w:val="ListParagraph"/>
+        <w:numPr>
+          <w:ilvl w:val="0"/>
+          <w:numId w:val="3"/>
+        </w:numPr>
+      </w:pPr>
+      <w:r>
+        <w:t>Ask Ed for:</w:t>
+      </w:r>
+    </w:p>
+    <w:p>
+      <w:pPr>
+        <w:pStyle w:val="ListParagraph"/>
+        <w:numPr>
+          <w:ilvl w:val="1"/>
+          <w:numId w:val="3"/>
+        </w:numPr>
+      </w:pPr>
+      <w:r>
+        <w:t>Final front page image.</w:t>
+      </w:r>
+    </w:p>
+    <w:p>
+      <w:pPr>
+        <w:pStyle w:val="ListParagraph"/>
+        <w:numPr>
+          <w:ilvl w:val="1"/>
+          <w:numId w:val="3"/>
+        </w:numPr>
+      </w:pPr>
+      <w:r>
+        <w:t>Favicon</w:t>
+      </w:r>
+    </w:p>
+    <w:p>
+      <w:pPr>
+        <w:pStyle w:val="ListParagraph"/>
+        <w:numPr>
+          <w:ilvl w:val="1"/>
+          <w:numId w:val="3"/>
+        </w:numPr>
+      </w:pPr>
+      <w:r>
+        <w:t>PRESSUR logo font</w:t>
+      </w:r>
+    </w:p>
+    <w:p>
+      <w:pPr>
+        <w:pStyle w:val="ListParagraph"/>
+        <w:numPr>
+          <w:ilvl w:val="0"/>
+          <w:numId w:val="3"/>
+        </w:numPr>
+      </w:pPr>
+    </w:p>
     <w:p>
       <w:pPr>
         <w:pStyle w:val="Heading2"/>
@@ -36,7 +92,7 @@
         <w:pStyle w:val="Heading2"/>
       </w:pPr>
       <w:r>
-        <w:t>Notes from Ed’s emails:</w:t>
+        <w:t>Notes:</w:t>
       </w:r>
     </w:p>
     <w:p>
@@ -78,6 +134,188 @@
         </w:drawing>
       </w:r>
     </w:p>
+    <w:p>
+      <w:hyperlink r:id="rId7" w:tgtFrame="_blank" w:history="1">
+        <w:proofErr w:type="spellStart"/>
+        <w:r>
+          <w:rPr>
+            <w:rStyle w:val="Hyperlink"/>
+          </w:rPr>
+          <w:t>Audio</w:t>
+        </w:r>
+        <w:r>
+          <w:rPr>
+            <w:rStyle w:val="Hyperlink"/>
+          </w:rPr>
+          <w:t>M</w:t>
+        </w:r>
+        <w:r>
+          <w:rPr>
+            <w:rStyle w:val="Hyperlink"/>
+          </w:rPr>
+          <w:t>otion</w:t>
+        </w:r>
+        <w:proofErr w:type="spellEnd"/>
+      </w:hyperlink>
+      <w:r>
+        <w:br/>
+      </w:r>
+      <w:r>
+        <w:drawing>
+          <wp:inline distT="0" distB="0" distL="0" distR="0" wp14:anchorId="6F5261AA" wp14:editId="5E524D63">
+            <wp:extent cx="5731510" cy="3013075"/>
+            <wp:effectExtent l="0" t="0" r="2540" b="0"/>
+            <wp:docPr id="530465941" name="Picture 8"/>
+            <wp:cNvGraphicFramePr>
+              <a:graphicFrameLocks xmlns:a="http://schemas.openxmlformats.org/drawingml/2006/main" noChangeAspect="1"/>
+            </wp:cNvGraphicFramePr>
+            <a:graphic xmlns:a="http://schemas.openxmlformats.org/drawingml/2006/main">
+              <a:graphicData uri="http://schemas.openxmlformats.org/drawingml/2006/picture">
+                <pic:pic xmlns:pic="http://schemas.openxmlformats.org/drawingml/2006/picture">
+                  <pic:nvPicPr>
+                    <pic:cNvPr id="0" name="Picture 28"/>
+                    <pic:cNvPicPr>
+                      <a:picLocks noChangeAspect="1" noChangeArrowheads="1"/>
+                    </pic:cNvPicPr>
+                  </pic:nvPicPr>
+                  <pic:blipFill>
+                    <a:blip r:embed="rId8">
+                      <a:extLst>
+                        <a:ext uri="{28A0092B-C50C-407E-A947-70E740481C1C}">
+                          <a14:useLocalDpi xmlns:a14="http://schemas.microsoft.com/office/drawing/2010/main" val="0"/>
+                        </a:ext>
+                      </a:extLst>
+                    </a:blip>
+                    <a:srcRect/>
+                    <a:stretch>
+                      <a:fillRect/>
+                    </a:stretch>
+                  </pic:blipFill>
+                  <pic:spPr bwMode="auto">
+                    <a:xfrm>
+                      <a:off x="0" y="0"/>
+                      <a:ext cx="5731510" cy="3013075"/>
+                    </a:xfrm>
+                    <a:prstGeom prst="rect">
+                      <a:avLst/>
+                    </a:prstGeom>
+                    <a:noFill/>
+                    <a:ln>
+                      <a:noFill/>
+                    </a:ln>
+                  </pic:spPr>
+                </pic:pic>
+              </a:graphicData>
+            </a:graphic>
+          </wp:inline>
+        </w:drawing>
+      </w:r>
+    </w:p>
+    <w:p>
+      <w:pPr>
+        <w:pStyle w:val="Heading2"/>
+      </w:pPr>
+      <w:r>
+        <w:t>OUTLINE</w:t>
+      </w:r>
+    </w:p>
+    <w:p>
+      <w:r>
+        <w:t>I want to focus on an MVP, namely: 4 pages:</w:t>
+      </w:r>
+    </w:p>
+    <w:p>
+      <w:pPr>
+        <w:numPr>
+          <w:ilvl w:val="0"/>
+          <w:numId w:val="2"/>
+        </w:numPr>
+      </w:pPr>
+      <w:r>
+        <w:lastRenderedPageBreak/>
+        <w:t>simple login page - with pin code 4 numbers or biometrics (once it's a PWA), does not have to be secure! in here will only be stored an account name, heartrate and favourites.</w:t>
+      </w:r>
+    </w:p>
+    <w:p>
+      <w:pPr>
+        <w:numPr>
+          <w:ilvl w:val="0"/>
+          <w:numId w:val="2"/>
+        </w:numPr>
+      </w:pPr>
+      <w:r>
+        <w:t>category page - where users select the session they want from a small card grid that outlines some benefits</w:t>
+      </w:r>
+    </w:p>
+    <w:p>
+      <w:pPr>
+        <w:numPr>
+          <w:ilvl w:val="0"/>
+          <w:numId w:val="2"/>
+        </w:numPr>
+      </w:pPr>
+      <w:r>
+        <w:t>Session page - where users see 3 cards:</w:t>
+      </w:r>
+    </w:p>
+    <w:p>
+      <w:pPr>
+        <w:numPr>
+          <w:ilvl w:val="1"/>
+          <w:numId w:val="2"/>
+        </w:numPr>
+      </w:pPr>
+      <w:r>
+        <w:t>The category as a title, an audio visualization/animation (like breathing animation), progress bar for their session, progress bar for the song/audio they're listing to (incl. forward/backward and pause button) and a heart rate monitor.</w:t>
+      </w:r>
+    </w:p>
+    <w:p>
+      <w:pPr>
+        <w:numPr>
+          <w:ilvl w:val="1"/>
+          <w:numId w:val="2"/>
+        </w:numPr>
+      </w:pPr>
+      <w:r>
+        <w:t xml:space="preserve">'Session Duration' card with buttons and a slider for selecting session duration and favouriting. As well as a tracker for some account statistics, like total sessions, total time in the chamber and heartrate over time as well as some clever way to show the selected category (maybe </w:t>
+      </w:r>
+      <w:proofErr w:type="spellStart"/>
+      <w:r>
+        <w:t>coloring</w:t>
+      </w:r>
+      <w:proofErr w:type="spellEnd"/>
+      <w:r>
+        <w:t xml:space="preserve"> the graph datapoints)</w:t>
+      </w:r>
+    </w:p>
+    <w:p>
+      <w:pPr>
+        <w:numPr>
+          <w:ilvl w:val="1"/>
+          <w:numId w:val="2"/>
+        </w:numPr>
+      </w:pPr>
+      <w:r>
+        <w:t>'Session Options' card with 2 toggles, 1 for biometric adaptation, and another for PRESSUR sync. Both are placeholders in the MVP and won't be hooked up till later. This card also gives the option to download the song.</w:t>
+      </w:r>
+    </w:p>
+    <w:p>
+      <w:pPr>
+        <w:numPr>
+          <w:ilvl w:val="0"/>
+          <w:numId w:val="2"/>
+        </w:numPr>
+      </w:pPr>
+      <w:r>
+        <w:t>An account (overlay) page - This has detailed analytics overlayed over a heart icon, as well as an overview of favourited songs/sessions etc. The exact shape will be decided later, it can be a placeholder for now. I mentioned "overlay" because I want users t</w:t>
+      </w:r>
+      <w:r>
+        <w:t xml:space="preserve">o </w:t>
+      </w:r>
+      <w:r>
+        <w:t>be able to look at their analytics while the music/session keeps going.</w:t>
+      </w:r>
+    </w:p>
     <w:sectPr>
       <w:pgSz w:w="11906" w:h="16838"/>
       <w:pgMar w:top="1440" w:right="1440" w:bottom="1440" w:left="1440" w:header="708" w:footer="708" w:gutter="0"/>
@@ -91,6 +329,263 @@
 <file path=word/numbering.xml><?xml version="1.0" encoding="utf-8"?>
 <w:numbering xmlns:wpc="http://schemas.microsoft.com/office/word/2010/wordprocessingCanvas" xmlns:cx="http://schemas.microsoft.com/office/drawing/2014/chartex" xmlns:cx1="http://schemas.microsoft.com/office/drawing/2015/9/8/chartex" xmlns:cx2="http://schemas.microsoft.com/office/drawing/2015/10/21/chartex" xmlns:cx3="http://schemas.microsoft.com/office/drawing/2016/5/9/chartex" xmlns:cx4="http://schemas.microsoft.com/office/drawing/2016/5/10/chartex" xmlns:cx5="http://schemas.microsoft.com/office/drawing/2016/5/11/chartex" xmlns:cx6="http://schemas.microsoft.com/office/drawing/2016/5/12/chartex" xmlns:cx7="http://schemas.microsoft.com/office/drawing/2016/5/13/chartex" xmlns:cx8="http://schemas.microsoft.com/office/drawing/2016/5/14/chartex" xmlns:mc="http://schemas.openxmlformats.org/markup-compatibility/2006" xmlns:aink="http://schemas.microsoft.com/office/drawing/2016/ink" xmlns:am3d="http://schemas.microsoft.com/office/drawing/2017/model3d" xmlns:o="urn:schemas-microsoft-com:office:office" xmlns:oel="http://schemas.microsoft.com/office/2019/extlst" xmlns:r="http://schemas.openxmlformats.org/officeDocument/2006/relationships" xmlns:m="http://schemas.openxmlformats.org/officeDocument/2006/math" xmlns:v="urn:schemas-microsoft-com:vml" xmlns:wp14="http://schemas.microsoft.com/office/word/2010/wordprocessingDrawing" xmlns:wp="http://schemas.openxmlformats.org/drawingml/2006/wordprocessingDrawing" xmlns:w10="urn:schemas-microsoft-com:office:word" xmlns:w="http://schemas.openxmlformats.org/wordprocessingml/2006/main" xmlns:w14="http://schemas.microsoft.com/office/word/2010/wordml" xmlns:w15="http://schemas.microsoft.com/office/word/2012/wordml" xmlns:w16cex="http://schemas.microsoft.com/office/word/2018/wordml/cex" xmlns:w16cid="http://schemas.microsoft.com/office/word/2016/wordml/cid" xmlns:w16="http://schemas.microsoft.com/office/word/2018/wordml" xmlns:w16du="http://schemas.microsoft.com/office/word/2023/wordml/word16du" xmlns:w16sdtdh="http://schemas.microsoft.com/office/word/2020/wordml/sdtdatahash" xmlns:w16sdtfl="http://schemas.microsoft.com/office/word/2024/wordml/sdtformatlock" xmlns:w16se="http://schemas.microsoft.com/office/word/2015/wordml/symex" xmlns:wpg="http://schemas.microsoft.com/office/word/2010/wordprocessingGroup" xmlns:wpi="http://schemas.microsoft.com/office/word/2010/wordprocessingInk" xmlns:wne="http://schemas.microsoft.com/office/word/2006/wordml" xmlns:wps="http://schemas.microsoft.com/office/word/2010/wordprocessingShape" mc:Ignorable="w14 w15 w16se w16cid w16 w16cex w16sdtdh w16sdtfl w16du wp14">
   <w:abstractNum w:abstractNumId="0" w15:restartNumberingAfterBreak="0">
+    <w:nsid w:val="190E6FE4"/>
+    <w:multiLevelType w:val="multilevel"/>
+    <w:tmpl w:val="A2CAA988"/>
+    <w:lvl w:ilvl="0">
+      <w:start w:val="1"/>
+      <w:numFmt w:val="bullet"/>
+      <w:lvlText w:val=""/>
+      <w:lvlJc w:val="left"/>
+      <w:pPr>
+        <w:tabs>
+          <w:tab w:val="num" w:pos="720"/>
+        </w:tabs>
+        <w:ind w:left="720" w:hanging="360"/>
+      </w:pPr>
+      <w:rPr>
+        <w:rFonts w:ascii="Symbol" w:hAnsi="Symbol" w:hint="default"/>
+        <w:sz w:val="20"/>
+      </w:rPr>
+    </w:lvl>
+    <w:lvl w:ilvl="1">
+      <w:start w:val="1"/>
+      <w:numFmt w:val="decimal"/>
+      <w:lvlText w:val="%2."/>
+      <w:lvlJc w:val="left"/>
+      <w:pPr>
+        <w:tabs>
+          <w:tab w:val="num" w:pos="1440"/>
+        </w:tabs>
+        <w:ind w:left="1440" w:hanging="360"/>
+      </w:pPr>
+    </w:lvl>
+    <w:lvl w:ilvl="2" w:tentative="1">
+      <w:start w:val="1"/>
+      <w:numFmt w:val="bullet"/>
+      <w:lvlText w:val=""/>
+      <w:lvlJc w:val="left"/>
+      <w:pPr>
+        <w:tabs>
+          <w:tab w:val="num" w:pos="2160"/>
+        </w:tabs>
+        <w:ind w:left="2160" w:hanging="360"/>
+      </w:pPr>
+      <w:rPr>
+        <w:rFonts w:ascii="Wingdings" w:hAnsi="Wingdings" w:hint="default"/>
+        <w:sz w:val="20"/>
+      </w:rPr>
+    </w:lvl>
+    <w:lvl w:ilvl="3" w:tentative="1">
+      <w:start w:val="1"/>
+      <w:numFmt w:val="bullet"/>
+      <w:lvlText w:val=""/>
+      <w:lvlJc w:val="left"/>
+      <w:pPr>
+        <w:tabs>
+          <w:tab w:val="num" w:pos="2880"/>
+        </w:tabs>
+        <w:ind w:left="2880" w:hanging="360"/>
+      </w:pPr>
+      <w:rPr>
+        <w:rFonts w:ascii="Wingdings" w:hAnsi="Wingdings" w:hint="default"/>
+        <w:sz w:val="20"/>
+      </w:rPr>
+    </w:lvl>
+    <w:lvl w:ilvl="4" w:tentative="1">
+      <w:start w:val="1"/>
+      <w:numFmt w:val="bullet"/>
+      <w:lvlText w:val=""/>
+      <w:lvlJc w:val="left"/>
+      <w:pPr>
+        <w:tabs>
+          <w:tab w:val="num" w:pos="3600"/>
+        </w:tabs>
+        <w:ind w:left="3600" w:hanging="360"/>
+      </w:pPr>
+      <w:rPr>
+        <w:rFonts w:ascii="Wingdings" w:hAnsi="Wingdings" w:hint="default"/>
+        <w:sz w:val="20"/>
+      </w:rPr>
+    </w:lvl>
+    <w:lvl w:ilvl="5" w:tentative="1">
+      <w:start w:val="1"/>
+      <w:numFmt w:val="bullet"/>
+      <w:lvlText w:val=""/>
+      <w:lvlJc w:val="left"/>
+      <w:pPr>
+        <w:tabs>
+          <w:tab w:val="num" w:pos="4320"/>
+        </w:tabs>
+        <w:ind w:left="4320" w:hanging="360"/>
+      </w:pPr>
+      <w:rPr>
+        <w:rFonts w:ascii="Wingdings" w:hAnsi="Wingdings" w:hint="default"/>
+        <w:sz w:val="20"/>
+      </w:rPr>
+    </w:lvl>
+    <w:lvl w:ilvl="6" w:tentative="1">
+      <w:start w:val="1"/>
+      <w:numFmt w:val="bullet"/>
+      <w:lvlText w:val=""/>
+      <w:lvlJc w:val="left"/>
+      <w:pPr>
+        <w:tabs>
+          <w:tab w:val="num" w:pos="5040"/>
+        </w:tabs>
+        <w:ind w:left="5040" w:hanging="360"/>
+      </w:pPr>
+      <w:rPr>
+        <w:rFonts w:ascii="Wingdings" w:hAnsi="Wingdings" w:hint="default"/>
+        <w:sz w:val="20"/>
+      </w:rPr>
+    </w:lvl>
+    <w:lvl w:ilvl="7" w:tentative="1">
+      <w:start w:val="1"/>
+      <w:numFmt w:val="bullet"/>
+      <w:lvlText w:val=""/>
+      <w:lvlJc w:val="left"/>
+      <w:pPr>
+        <w:tabs>
+          <w:tab w:val="num" w:pos="5760"/>
+        </w:tabs>
+        <w:ind w:left="5760" w:hanging="360"/>
+      </w:pPr>
+      <w:rPr>
+        <w:rFonts w:ascii="Wingdings" w:hAnsi="Wingdings" w:hint="default"/>
+        <w:sz w:val="20"/>
+      </w:rPr>
+    </w:lvl>
+    <w:lvl w:ilvl="8" w:tentative="1">
+      <w:start w:val="1"/>
+      <w:numFmt w:val="bullet"/>
+      <w:lvlText w:val=""/>
+      <w:lvlJc w:val="left"/>
+      <w:pPr>
+        <w:tabs>
+          <w:tab w:val="num" w:pos="6480"/>
+        </w:tabs>
+        <w:ind w:left="6480" w:hanging="360"/>
+      </w:pPr>
+      <w:rPr>
+        <w:rFonts w:ascii="Wingdings" w:hAnsi="Wingdings" w:hint="default"/>
+        <w:sz w:val="20"/>
+      </w:rPr>
+    </w:lvl>
+  </w:abstractNum>
+  <w:abstractNum w:abstractNumId="1" w15:restartNumberingAfterBreak="0">
+    <w:nsid w:val="60EE46C8"/>
+    <w:multiLevelType w:val="hybridMultilevel"/>
+    <w:tmpl w:val="2C9EFB04"/>
+    <w:lvl w:ilvl="0" w:tplc="65586AF2">
+      <w:numFmt w:val="bullet"/>
+      <w:lvlText w:val="-"/>
+      <w:lvlJc w:val="left"/>
+      <w:pPr>
+        <w:ind w:left="720" w:hanging="360"/>
+      </w:pPr>
+      <w:rPr>
+        <w:rFonts w:ascii="Calibri" w:eastAsiaTheme="minorEastAsia" w:hAnsi="Calibri" w:cs="Calibri" w:hint="default"/>
+      </w:rPr>
+    </w:lvl>
+    <w:lvl w:ilvl="1" w:tplc="3C090003">
+      <w:start w:val="1"/>
+      <w:numFmt w:val="bullet"/>
+      <w:lvlText w:val="o"/>
+      <w:lvlJc w:val="left"/>
+      <w:pPr>
+        <w:ind w:left="1440" w:hanging="360"/>
+      </w:pPr>
+      <w:rPr>
+        <w:rFonts w:ascii="Courier New" w:hAnsi="Courier New" w:cs="Courier New" w:hint="default"/>
+      </w:rPr>
+    </w:lvl>
+    <w:lvl w:ilvl="2" w:tplc="3C090005" w:tentative="1">
+      <w:start w:val="1"/>
+      <w:numFmt w:val="bullet"/>
+      <w:lvlText w:val=""/>
+      <w:lvlJc w:val="left"/>
+      <w:pPr>
+        <w:ind w:left="2160" w:hanging="360"/>
+      </w:pPr>
+      <w:rPr>
+        <w:rFonts w:ascii="Wingdings" w:hAnsi="Wingdings" w:hint="default"/>
+      </w:rPr>
+    </w:lvl>
+    <w:lvl w:ilvl="3" w:tplc="3C090001" w:tentative="1">
+      <w:start w:val="1"/>
+      <w:numFmt w:val="bullet"/>
+      <w:lvlText w:val=""/>
+      <w:lvlJc w:val="left"/>
+      <w:pPr>
+        <w:ind w:left="2880" w:hanging="360"/>
+      </w:pPr>
+      <w:rPr>
+        <w:rFonts w:ascii="Symbol" w:hAnsi="Symbol" w:hint="default"/>
+      </w:rPr>
+    </w:lvl>
+    <w:lvl w:ilvl="4" w:tplc="3C090003" w:tentative="1">
+      <w:start w:val="1"/>
+      <w:numFmt w:val="bullet"/>
+      <w:lvlText w:val="o"/>
+      <w:lvlJc w:val="left"/>
+      <w:pPr>
+        <w:ind w:left="3600" w:hanging="360"/>
+      </w:pPr>
+      <w:rPr>
+        <w:rFonts w:ascii="Courier New" w:hAnsi="Courier New" w:cs="Courier New" w:hint="default"/>
+      </w:rPr>
+    </w:lvl>
+    <w:lvl w:ilvl="5" w:tplc="3C090005" w:tentative="1">
+      <w:start w:val="1"/>
+      <w:numFmt w:val="bullet"/>
+      <w:lvlText w:val=""/>
+      <w:lvlJc w:val="left"/>
+      <w:pPr>
+        <w:ind w:left="4320" w:hanging="360"/>
+      </w:pPr>
+      <w:rPr>
+        <w:rFonts w:ascii="Wingdings" w:hAnsi="Wingdings" w:hint="default"/>
+      </w:rPr>
+    </w:lvl>
+    <w:lvl w:ilvl="6" w:tplc="3C090001" w:tentative="1">
+      <w:start w:val="1"/>
+      <w:numFmt w:val="bullet"/>
+      <w:lvlText w:val=""/>
+      <w:lvlJc w:val="left"/>
+      <w:pPr>
+        <w:ind w:left="5040" w:hanging="360"/>
+      </w:pPr>
+      <w:rPr>
+        <w:rFonts w:ascii="Symbol" w:hAnsi="Symbol" w:hint="default"/>
+      </w:rPr>
+    </w:lvl>
+    <w:lvl w:ilvl="7" w:tplc="3C090003" w:tentative="1">
+      <w:start w:val="1"/>
+      <w:numFmt w:val="bullet"/>
+      <w:lvlText w:val="o"/>
+      <w:lvlJc w:val="left"/>
+      <w:pPr>
+        <w:ind w:left="5760" w:hanging="360"/>
+      </w:pPr>
+      <w:rPr>
+        <w:rFonts w:ascii="Courier New" w:hAnsi="Courier New" w:cs="Courier New" w:hint="default"/>
+      </w:rPr>
+    </w:lvl>
+    <w:lvl w:ilvl="8" w:tplc="3C090005" w:tentative="1">
+      <w:start w:val="1"/>
+      <w:numFmt w:val="bullet"/>
+      <w:lvlText w:val=""/>
+      <w:lvlJc w:val="left"/>
+      <w:pPr>
+        <w:ind w:left="6480" w:hanging="360"/>
+      </w:pPr>
+      <w:rPr>
+        <w:rFonts w:ascii="Wingdings" w:hAnsi="Wingdings" w:hint="default"/>
+      </w:rPr>
+    </w:lvl>
+  </w:abstractNum>
+  <w:abstractNum w:abstractNumId="2" w15:restartNumberingAfterBreak="0">
     <w:nsid w:val="6A200AAF"/>
     <w:multiLevelType w:val="hybridMultilevel"/>
     <w:tmpl w:val="114278F6"/>
@@ -203,7 +698,13 @@
     </w:lvl>
   </w:abstractNum>
   <w:num w:numId="1" w16cid:durableId="1926571676">
+    <w:abstractNumId w:val="2"/>
+  </w:num>
+  <w:num w:numId="2" w16cid:durableId="467666401">
     <w:abstractNumId w:val="0"/>
+  </w:num>
+  <w:num w:numId="3" w16cid:durableId="1854687711">
+    <w:abstractNumId w:val="1"/>
   </w:num>
 </w:numbering>
 </file>
@@ -809,7 +1310,6 @@
   <w:style w:type="character" w:default="1" w:styleId="DefaultParagraphFont">
     <w:name w:val="Default Paragraph Font"/>
     <w:uiPriority w:val="1"/>
-    <w:semiHidden/>
     <w:unhideWhenUsed/>
   </w:style>
   <w:style w:type="table" w:default="1" w:styleId="TableNormal">
@@ -1120,6 +1620,29 @@
       <w:smallCaps/>
       <w:color w:val="2F5496" w:themeColor="accent1" w:themeShade="BF"/>
       <w:spacing w:val="5"/>
+    </w:rPr>
+  </w:style>
+  <w:style w:type="character" w:styleId="Hyperlink">
+    <w:name w:val="Hyperlink"/>
+    <w:basedOn w:val="DefaultParagraphFont"/>
+    <w:uiPriority w:val="99"/>
+    <w:unhideWhenUsed/>
+    <w:rsid w:val="00EF6B96"/>
+    <w:rPr>
+      <w:color w:val="0563C1" w:themeColor="hyperlink"/>
+      <w:u w:val="single"/>
+    </w:rPr>
+  </w:style>
+  <w:style w:type="character" w:styleId="FollowedHyperlink">
+    <w:name w:val="FollowedHyperlink"/>
+    <w:basedOn w:val="DefaultParagraphFont"/>
+    <w:uiPriority w:val="99"/>
+    <w:semiHidden/>
+    <w:unhideWhenUsed/>
+    <w:rsid w:val="00EF6B96"/>
+    <w:rPr>
+      <w:color w:val="954F72" w:themeColor="followedHyperlink"/>
+      <w:u w:val="single"/>
     </w:rPr>
   </w:style>
 </w:styles>

</xml_diff>